<commit_message>
made changes to buttons linking pages
</commit_message>
<xml_diff>
--- a/designassets/copy.docx
+++ b/designassets/copy.docx
@@ -3,11 +3,11 @@
 <w:document xmlns:wpc="http://schemas.microsoft.com/office/word/2010/wordprocessingCanvas" xmlns:mo="http://schemas.microsoft.com/office/mac/office/2008/main" xmlns:mc="http://schemas.openxmlformats.org/markup-compatibility/2006" xmlns:mv="urn:schemas-microsoft-com:mac:vml" xmlns:o="urn:schemas-microsoft-com:office:office" xmlns:r="http://schemas.openxmlformats.org/officeDocument/2006/relationships" xmlns:m="http://schemas.openxmlformats.org/officeDocument/2006/math" xmlns:v="urn:schemas-microsoft-com:vml" xmlns:wp14="http://schemas.microsoft.com/office/word/2010/wordprocessingDrawing" xmlns:wp="http://schemas.openxmlformats.org/drawingml/2006/wordprocessingDrawing" xmlns:w10="urn:schemas-microsoft-com:office:word" xmlns:w="http://schemas.openxmlformats.org/wordprocessingml/2006/main" xmlns:w14="http://schemas.microsoft.com/office/word/2010/wordml" xmlns:wpg="http://schemas.microsoft.com/office/word/2010/wordprocessingGroup" xmlns:wpi="http://schemas.microsoft.com/office/word/2010/wordprocessingInk" xmlns:wne="http://schemas.microsoft.com/office/word/2006/wordml" xmlns:wps="http://schemas.microsoft.com/office/word/2010/wordprocessingShape" mc:Ignorable="w14 wp14">
   <w:body>
     <w:p>
-      <w:bookmarkStart w:id="0" w:name="_GoBack"/>
-      <w:bookmarkEnd w:id="0"/>
       <w:r>
         <w:t xml:space="preserve">12 dedicated mechanics working to give you the best service possible. </w:t>
       </w:r>
+    </w:p>
+    <w:p>
       <w:proofErr w:type="gramStart"/>
       <w:r>
         <w:t>Tires, brakes, suspension, exhaust etc.</w:t>
@@ -22,7 +22,12 @@
       </w:r>
       <w:proofErr w:type="gramEnd"/>
       <w:r>
-        <w:t xml:space="preserve"> Certified Drive Clean Test and Repair Facility. </w:t>
+        <w:t xml:space="preserve"> </w:t>
+      </w:r>
+    </w:p>
+    <w:p>
+      <w:r>
+        <w:t xml:space="preserve">Certified Drive Clean Test and Repair Facility. </w:t>
       </w:r>
       <w:proofErr w:type="gramStart"/>
       <w:r>
@@ -38,9 +43,13 @@
       <w:r>
         <w:t xml:space="preserve"> </w:t>
       </w:r>
+    </w:p>
+    <w:p>
       <w:r>
         <w:t xml:space="preserve">A laser light alignment will assure your suspension is tweaked just right. </w:t>
       </w:r>
+    </w:p>
+    <w:p>
       <w:r>
         <w:rPr>
           <w:rFonts w:ascii="Arial" w:eastAsia="Times New Roman" w:hAnsi="Arial" w:cs="Arial"/>
@@ -54,8 +63,19 @@
       <w:r>
         <w:t xml:space="preserve"> </w:t>
       </w:r>
-      <w:r>
-        <w:t xml:space="preserve">12 dedicated mechanics working to give you the best service possible. </w:t>
+    </w:p>
+    <w:p/>
+    <w:p>
+      <w:r>
+        <w:t xml:space="preserve">12 dedicated mechanics working to </w:t>
+      </w:r>
+      <w:bookmarkStart w:id="0" w:name="_GoBack"/>
+      <w:r>
+        <w:t>give you the best</w:t>
+      </w:r>
+      <w:bookmarkEnd w:id="0"/>
+      <w:r>
+        <w:t xml:space="preserve"> service possible. </w:t>
       </w:r>
     </w:p>
     <w:p/>
@@ -155,7 +175,25 @@
             <w:szCs w:val="21"/>
             <w:shd w:val="clear" w:color="auto" w:fill="FFFFFF"/>
           </w:rPr>
-          <w:t>internal combustion engine</w:t>
+          <w:t>interna</w:t>
+        </w:r>
+        <w:r>
+          <w:rPr>
+            <w:rFonts w:ascii="Helvetica" w:eastAsia="Times New Roman" w:hAnsi="Helvetica" w:cs="Times New Roman"/>
+            <w:sz w:val="21"/>
+            <w:szCs w:val="21"/>
+            <w:shd w:val="clear" w:color="auto" w:fill="FFFFFF"/>
+          </w:rPr>
+          <w:t>l</w:t>
+        </w:r>
+        <w:r>
+          <w:rPr>
+            <w:rFonts w:ascii="Helvetica" w:eastAsia="Times New Roman" w:hAnsi="Helvetica" w:cs="Times New Roman"/>
+            <w:sz w:val="21"/>
+            <w:szCs w:val="21"/>
+            <w:shd w:val="clear" w:color="auto" w:fill="FFFFFF"/>
+          </w:rPr>
+          <w:t xml:space="preserve"> combustion engine</w:t>
         </w:r>
       </w:hyperlink>
       <w:r>

</xml_diff>